<commit_message>
2nd Commit on april-brn - updated mydoc8 myfile8 and added myphoto
</commit_message>
<xml_diff>
--- a/mydoc8.docx
+++ b/mydoc8.docx
@@ -9,13 +9,18 @@
     </w:p>
     <w:p>
       <w:r>
-        <w:t>Created this in branch April-</w:t>
+        <w:t>Created this in branch April-brn</w:t>
       </w:r>
-      <w:proofErr w:type="spellStart"/>
+    </w:p>
+    <w:p>
       <w:r>
-        <w:t>brn</w:t>
+        <w:t xml:space="preserve"> - - -</w:t>
       </w:r>
-      <w:proofErr w:type="spellEnd"/>
+    </w:p>
+    <w:p>
+      <w:r>
+        <w:t>Updated after fix on April-fix-brn was pushed and merged.</w:t>
+      </w:r>
     </w:p>
     <w:p/>
     <w:sectPr>
@@ -151,6 +156,7 @@
     <w:lsdException w:name="HTML Sample" w:semiHidden="1" w:unhideWhenUsed="1"/>
     <w:lsdException w:name="HTML Typewriter" w:semiHidden="1" w:unhideWhenUsed="1"/>
     <w:lsdException w:name="HTML Variable" w:semiHidden="1" w:unhideWhenUsed="1"/>
+    <w:lsdException w:name="Normal Table" w:semiHidden="1" w:unhideWhenUsed="1"/>
     <w:lsdException w:name="annotation subject" w:semiHidden="1" w:unhideWhenUsed="1"/>
     <w:lsdException w:name="No List" w:semiHidden="1" w:unhideWhenUsed="1"/>
     <w:lsdException w:name="Outline List 1" w:semiHidden="1" w:unhideWhenUsed="1"/>
@@ -197,8 +203,10 @@
     <w:lsdException w:name="Table Subtle 2" w:semiHidden="1" w:unhideWhenUsed="1"/>
     <w:lsdException w:name="Table Web 1" w:semiHidden="1" w:unhideWhenUsed="1"/>
     <w:lsdException w:name="Table Web 2" w:semiHidden="1" w:unhideWhenUsed="1"/>
+    <w:lsdException w:name="Table Web 3" w:semiHidden="1" w:unhideWhenUsed="1"/>
     <w:lsdException w:name="Balloon Text" w:semiHidden="1" w:unhideWhenUsed="1"/>
     <w:lsdException w:name="Table Grid" w:uiPriority="39"/>
+    <w:lsdException w:name="Table Theme" w:semiHidden="1" w:unhideWhenUsed="1"/>
     <w:lsdException w:name="Placeholder Text" w:semiHidden="1"/>
     <w:lsdException w:name="No Spacing" w:uiPriority="1" w:qFormat="1"/>
     <w:lsdException w:name="Light Shading" w:uiPriority="60"/>

</xml_diff>